<commit_message>
Home controller and DbContext files
</commit_message>
<xml_diff>
--- a/DB.docx
+++ b/DB.docx
@@ -659,6 +659,7 @@
                 <w:lang w:val="en-US"/>
               </w:rPr>
             </w:pPr>
+            <w:proofErr w:type="spellStart"/>
             <w:r>
               <w:rPr>
                 <w:sz w:val="28"/>
@@ -667,6 +668,7 @@
               </w:rPr>
               <w:t>StartConnectionID</w:t>
             </w:r>
+            <w:proofErr w:type="spellEnd"/>
           </w:p>
         </w:tc>
       </w:tr>
@@ -834,7 +836,11 @@
           </mc:Choice>
           <mc:Fallback>
             <w:pict>
-              <v:shape w14:anchorId="4F546FC5" id="Прямая со стрелкой 4" o:spid="_x0000_s1026" type="#_x0000_t32" style="position:absolute;margin-left:554.35pt;margin-top:3pt;width:48.25pt;height:13.55pt;z-index:251651072;visibility:visible;mso-wrap-style:square;mso-width-percent:0;mso-height-percent:0;mso-wrap-distance-left:9pt;mso-wrap-distance-top:0;mso-wrap-distance-right:9pt;mso-wrap-distance-bottom:0;mso-position-horizontal:absolute;mso-position-horizontal-relative:text;mso-position-vertical:absolute;mso-position-vertical-relative:text;mso-width-percent:0;mso-height-percent:0;mso-width-relative:margin;mso-height-relative:margin" o:gfxdata="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" strokecolor="black [3200]" strokeweight="2pt">
+              <v:shapetype w14:anchorId="70B732E1" id="_x0000_t32" coordsize="21600,21600" o:spt="32" o:oned="t" path="m,l21600,21600e" filled="f">
+                <v:path arrowok="t" fillok="f" o:connecttype="none"/>
+                <o:lock v:ext="edit" shapetype="t"/>
+              </v:shapetype>
+              <v:shape id="Прямая со стрелкой 4" o:spid="_x0000_s1026" type="#_x0000_t32" style="position:absolute;margin-left:554.35pt;margin-top:3pt;width:48.25pt;height:13.55pt;z-index:251651072;visibility:visible;mso-wrap-style:square;mso-width-percent:0;mso-height-percent:0;mso-wrap-distance-left:9pt;mso-wrap-distance-top:0;mso-wrap-distance-right:9pt;mso-wrap-distance-bottom:0;mso-position-horizontal:absolute;mso-position-horizontal-relative:text;mso-position-vertical:absolute;mso-position-vertical-relative:text;mso-width-percent:0;mso-height-percent:0;mso-width-relative:margin;mso-height-relative:margin" o:gfxdata="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" strokecolor="black [3200]" strokeweight="2pt">
                 <v:stroke endarrow="block"/>
                 <v:shadow on="t" color="black" opacity="24903f" origin=",.5" offset="0,.55556mm"/>
               </v:shape>
@@ -989,7 +995,7 @@
           </mc:Choice>
           <mc:Fallback>
             <w:pict>
-              <v:shape w14:anchorId="3A72B4E0" id="Прямая со стрелкой 5" o:spid="_x0000_s1026" type="#_x0000_t32" style="position:absolute;margin-left:554.9pt;margin-top:3.75pt;width:43.2pt;height:3.6pt;flip:y;z-index:251664384;visibility:visible;mso-wrap-style:square;mso-width-percent:0;mso-height-percent:0;mso-wrap-distance-left:9pt;mso-wrap-distance-top:0;mso-wrap-distance-right:9pt;mso-wrap-distance-bottom:0;mso-position-horizontal:absolute;mso-position-horizontal-relative:text;mso-position-vertical:absolute;mso-position-vertical-relative:text;mso-width-percent:0;mso-height-percent:0;mso-width-relative:margin;mso-height-relative:margin" o:gfxdata="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" strokecolor="black [3200]" strokeweight="2pt">
+              <v:shape w14:anchorId="33B9FEFF" id="Прямая со стрелкой 5" o:spid="_x0000_s1026" type="#_x0000_t32" style="position:absolute;margin-left:554.9pt;margin-top:3.75pt;width:43.2pt;height:3.6pt;flip:y;z-index:251664384;visibility:visible;mso-wrap-style:square;mso-width-percent:0;mso-height-percent:0;mso-wrap-distance-left:9pt;mso-wrap-distance-top:0;mso-wrap-distance-right:9pt;mso-wrap-distance-bottom:0;mso-position-horizontal:absolute;mso-position-horizontal-relative:text;mso-position-vertical:absolute;mso-position-vertical-relative:text;mso-width-percent:0;mso-height-percent:0;mso-width-relative:margin;mso-height-relative:margin" o:gfxdata="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" strokecolor="black [3200]" strokeweight="2pt">
                 <v:stroke endarrow="block"/>
                 <v:shadow on="t" color="black" opacity="24903f" origin=",.5" offset="0,.55556mm"/>
               </v:shape>
@@ -1163,6 +1169,82 @@
           <w:lang w:val="en-US"/>
         </w:rPr>
       </w:pPr>
+      <w:bookmarkStart w:id="0" w:name="_GoBack"/>
+      <w:r>
+        <w:rPr>
+          <w:noProof/>
+          <w:lang w:eastAsia="ru-RU"/>
+        </w:rPr>
+        <mc:AlternateContent>
+          <mc:Choice Requires="wps">
+            <w:drawing>
+              <wp:anchor distT="0" distB="0" distL="114300" distR="114300" simplePos="0" relativeHeight="251718656" behindDoc="0" locked="0" layoutInCell="1" allowOverlap="1" wp14:anchorId="37BAA610" wp14:editId="0E817AEC">
+                <wp:simplePos x="0" y="0"/>
+                <wp:positionH relativeFrom="column">
+                  <wp:posOffset>4156710</wp:posOffset>
+                </wp:positionH>
+                <wp:positionV relativeFrom="paragraph">
+                  <wp:posOffset>264795</wp:posOffset>
+                </wp:positionV>
+                <wp:extent cx="838200" cy="657225"/>
+                <wp:effectExtent l="38100" t="38100" r="57150" b="85725"/>
+                <wp:wrapNone/>
+                <wp:docPr id="10" name="Прямая со стрелкой 10"/>
+                <wp:cNvGraphicFramePr/>
+                <a:graphic xmlns:a="http://schemas.openxmlformats.org/drawingml/2006/main">
+                  <a:graphicData uri="http://schemas.microsoft.com/office/word/2010/wordprocessingShape">
+                    <wps:wsp>
+                      <wps:cNvCnPr/>
+                      <wps:spPr>
+                        <a:xfrm flipV="1">
+                          <a:off x="0" y="0"/>
+                          <a:ext cx="838200" cy="657225"/>
+                        </a:xfrm>
+                        <a:prstGeom prst="straightConnector1">
+                          <a:avLst/>
+                        </a:prstGeom>
+                        <a:ln>
+                          <a:tailEnd type="triangle"/>
+                        </a:ln>
+                      </wps:spPr>
+                      <wps:style>
+                        <a:lnRef idx="2">
+                          <a:schemeClr val="dk1"/>
+                        </a:lnRef>
+                        <a:fillRef idx="0">
+                          <a:schemeClr val="dk1"/>
+                        </a:fillRef>
+                        <a:effectRef idx="1">
+                          <a:schemeClr val="dk1"/>
+                        </a:effectRef>
+                        <a:fontRef idx="minor">
+                          <a:schemeClr val="tx1"/>
+                        </a:fontRef>
+                      </wps:style>
+                      <wps:bodyPr/>
+                    </wps:wsp>
+                  </a:graphicData>
+                </a:graphic>
+                <wp14:sizeRelH relativeFrom="margin">
+                  <wp14:pctWidth>0</wp14:pctWidth>
+                </wp14:sizeRelH>
+                <wp14:sizeRelV relativeFrom="margin">
+                  <wp14:pctHeight>0</wp14:pctHeight>
+                </wp14:sizeRelV>
+              </wp:anchor>
+            </w:drawing>
+          </mc:Choice>
+          <mc:Fallback>
+            <w:pict>
+              <v:shape w14:anchorId="677DD7C2" id="Прямая со стрелкой 10" o:spid="_x0000_s1026" type="#_x0000_t32" style="position:absolute;margin-left:327.3pt;margin-top:20.85pt;width:66pt;height:51.75pt;flip:y;z-index:251718656;visibility:visible;mso-wrap-style:square;mso-width-percent:0;mso-height-percent:0;mso-wrap-distance-left:9pt;mso-wrap-distance-top:0;mso-wrap-distance-right:9pt;mso-wrap-distance-bottom:0;mso-position-horizontal:absolute;mso-position-horizontal-relative:text;mso-position-vertical:absolute;mso-position-vertical-relative:text;mso-width-percent:0;mso-height-percent:0;mso-width-relative:margin;mso-height-relative:margin" o:gfxdata="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" strokecolor="black [3200]" strokeweight="2pt">
+                <v:stroke endarrow="block"/>
+                <v:shadow on="t" color="black" opacity="24903f" origin=",.5" offset="0,.55556mm"/>
+              </v:shape>
+            </w:pict>
+          </mc:Fallback>
+        </mc:AlternateContent>
+      </w:r>
+      <w:bookmarkEnd w:id="0"/>
       <w:r>
         <w:rPr>
           <w:noProof/>
@@ -1524,8 +1606,6 @@
           <w:lang w:val="en-US"/>
         </w:rPr>
       </w:pPr>
-      <w:bookmarkStart w:id="0" w:name="_GoBack"/>
-      <w:bookmarkEnd w:id="0"/>
     </w:p>
     <w:p>
       <w:pPr>

</xml_diff>

<commit_message>
Inserted Database and Views
</commit_message>
<xml_diff>
--- a/DB.docx
+++ b/DB.docx
@@ -252,6 +252,7 @@
                 <w:lang w:val="en-US"/>
               </w:rPr>
             </w:pPr>
+            <w:bookmarkStart w:id="0" w:name="_GoBack"/>
             <w:proofErr w:type="spellStart"/>
             <w:r>
               <w:rPr>
@@ -259,8 +260,17 @@
                 <w:szCs w:val="28"/>
                 <w:lang w:val="en-US"/>
               </w:rPr>
-              <w:t>NextLocationID</w:t>
-            </w:r>
+              <w:t>NextConnection</w:t>
+            </w:r>
+            <w:r>
+              <w:rPr>
+                <w:sz w:val="28"/>
+                <w:szCs w:val="28"/>
+                <w:lang w:val="en-US"/>
+              </w:rPr>
+              <w:t>ID</w:t>
+            </w:r>
+            <w:bookmarkEnd w:id="0"/>
             <w:proofErr w:type="spellEnd"/>
           </w:p>
         </w:tc>
@@ -739,7 +749,7 @@
           </mc:Choice>
           <mc:Fallback>
             <w:pict>
-              <v:shapetype w14:anchorId="1E2F4E18" id="_x0000_t32" coordsize="21600,21600" o:spt="32" o:oned="t" path="m,l21600,21600e" filled="f">
+              <v:shapetype w14:anchorId="4D74FC5C" id="_x0000_t32" coordsize="21600,21600" o:spt="32" o:oned="t" path="m,l21600,21600e" filled="f">
                 <v:path arrowok="t" fillok="f" o:connecttype="none"/>
                 <o:lock v:ext="edit" shapetype="t"/>
               </v:shapetype>
@@ -817,7 +827,7 @@
           </mc:Choice>
           <mc:Fallback>
             <w:pict>
-              <v:shape w14:anchorId="51099CF7" id="Прямая со стрелкой 6" o:spid="_x0000_s1026" type="#_x0000_t32" style="position:absolute;margin-left:127.1pt;margin-top:16.55pt;width:69.45pt;height:34.9pt;z-index:251668480;visibility:visible;mso-wrap-style:square;mso-width-percent:0;mso-height-percent:0;mso-wrap-distance-left:9pt;mso-wrap-distance-top:0;mso-wrap-distance-right:9pt;mso-wrap-distance-bottom:0;mso-position-horizontal:absolute;mso-position-horizontal-relative:text;mso-position-vertical:absolute;mso-position-vertical-relative:text;mso-width-percent:0;mso-height-percent:0;mso-width-relative:margin;mso-height-relative:margin" o:gfxdata="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" strokecolor="black [3200]" strokeweight="2pt">
+              <v:shape w14:anchorId="45CC2AB6" id="Прямая со стрелкой 6" o:spid="_x0000_s1026" type="#_x0000_t32" style="position:absolute;margin-left:127.1pt;margin-top:16.55pt;width:69.45pt;height:34.9pt;z-index:251668480;visibility:visible;mso-wrap-style:square;mso-width-percent:0;mso-height-percent:0;mso-wrap-distance-left:9pt;mso-wrap-distance-top:0;mso-wrap-distance-right:9pt;mso-wrap-distance-bottom:0;mso-position-horizontal:absolute;mso-position-horizontal-relative:text;mso-position-vertical:absolute;mso-position-vertical-relative:text;mso-width-percent:0;mso-height-percent:0;mso-width-relative:margin;mso-height-relative:margin" o:gfxdata="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" strokecolor="black [3200]" strokeweight="2pt">
                 <v:stroke endarrow="block"/>
                 <v:shadow on="t" color="black" opacity="24903f" origin=",.5" offset="0,.55556mm"/>
               </v:shape>
@@ -832,80 +842,6 @@
           <w:lang w:val="en-US"/>
         </w:rPr>
       </w:pPr>
-      <w:r>
-        <w:rPr>
-          <w:noProof/>
-          <w:lang w:eastAsia="ru-RU"/>
-        </w:rPr>
-        <mc:AlternateContent>
-          <mc:Choice Requires="wps">
-            <w:drawing>
-              <wp:anchor distT="0" distB="0" distL="114300" distR="114300" simplePos="0" relativeHeight="251664384" behindDoc="0" locked="0" layoutInCell="1" allowOverlap="1" wp14:anchorId="7AD48825" wp14:editId="4677EEC6">
-                <wp:simplePos x="0" y="0"/>
-                <wp:positionH relativeFrom="column">
-                  <wp:posOffset>7105472</wp:posOffset>
-                </wp:positionH>
-                <wp:positionV relativeFrom="paragraph">
-                  <wp:posOffset>38439</wp:posOffset>
-                </wp:positionV>
-                <wp:extent cx="548979" cy="576713"/>
-                <wp:effectExtent l="38100" t="38100" r="60960" b="90170"/>
-                <wp:wrapNone/>
-                <wp:docPr id="5" name="Прямая со стрелкой 5"/>
-                <wp:cNvGraphicFramePr/>
-                <a:graphic xmlns:a="http://schemas.openxmlformats.org/drawingml/2006/main">
-                  <a:graphicData uri="http://schemas.microsoft.com/office/word/2010/wordprocessingShape">
-                    <wps:wsp>
-                      <wps:cNvCnPr/>
-                      <wps:spPr>
-                        <a:xfrm flipV="1">
-                          <a:off x="0" y="0"/>
-                          <a:ext cx="548979" cy="576713"/>
-                        </a:xfrm>
-                        <a:prstGeom prst="straightConnector1">
-                          <a:avLst/>
-                        </a:prstGeom>
-                        <a:ln>
-                          <a:tailEnd type="triangle"/>
-                        </a:ln>
-                      </wps:spPr>
-                      <wps:style>
-                        <a:lnRef idx="2">
-                          <a:schemeClr val="dk1"/>
-                        </a:lnRef>
-                        <a:fillRef idx="0">
-                          <a:schemeClr val="dk1"/>
-                        </a:fillRef>
-                        <a:effectRef idx="1">
-                          <a:schemeClr val="dk1"/>
-                        </a:effectRef>
-                        <a:fontRef idx="minor">
-                          <a:schemeClr val="tx1"/>
-                        </a:fontRef>
-                      </wps:style>
-                      <wps:bodyPr/>
-                    </wps:wsp>
-                  </a:graphicData>
-                </a:graphic>
-                <wp14:sizeRelH relativeFrom="margin">
-                  <wp14:pctWidth>0</wp14:pctWidth>
-                </wp14:sizeRelH>
-                <wp14:sizeRelV relativeFrom="margin">
-                  <wp14:pctHeight>0</wp14:pctHeight>
-                </wp14:sizeRelV>
-              </wp:anchor>
-            </w:drawing>
-          </mc:Choice>
-          <mc:Fallback>
-            <w:pict>
-              <v:shape w14:anchorId="28F10935" id="Прямая со стрелкой 5" o:spid="_x0000_s1026" type="#_x0000_t32" style="position:absolute;margin-left:559.5pt;margin-top:3.05pt;width:43.25pt;height:45.4pt;flip:y;z-index:251664384;visibility:visible;mso-wrap-style:square;mso-width-percent:0;mso-height-percent:0;mso-wrap-distance-left:9pt;mso-wrap-distance-top:0;mso-wrap-distance-right:9pt;mso-wrap-distance-bottom:0;mso-position-horizontal:absolute;mso-position-horizontal-relative:text;mso-position-vertical:absolute;mso-position-vertical-relative:text;mso-width-percent:0;mso-height-percent:0;mso-width-relative:margin;mso-height-relative:margin" o:gfxdata="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" strokecolor="black [3200]" strokeweight="2pt">
-                <v:stroke endarrow="block"/>
-                <v:shadow on="t" color="black" opacity="24903f" origin=",.5" offset="0,.55556mm"/>
-              </v:shape>
-            </w:pict>
-          </mc:Fallback>
-        </mc:AlternateContent>
-      </w:r>
       <w:r>
         <w:rPr>
           <w:noProof/>
@@ -972,7 +908,7 @@
           </mc:Choice>
           <mc:Fallback>
             <w:pict>
-              <v:shape w14:anchorId="68CD01F6" id="Прямая со стрелкой 10" o:spid="_x0000_s1026" type="#_x0000_t32" style="position:absolute;margin-left:325.05pt;margin-top:3.05pt;width:66pt;height:95.3pt;flip:y;z-index:251718656;visibility:visible;mso-wrap-style:square;mso-width-percent:0;mso-height-percent:0;mso-wrap-distance-left:9pt;mso-wrap-distance-top:0;mso-wrap-distance-right:9pt;mso-wrap-distance-bottom:0;mso-position-horizontal:absolute;mso-position-horizontal-relative:text;mso-position-vertical:absolute;mso-position-vertical-relative:text;mso-width-percent:0;mso-height-percent:0;mso-width-relative:margin;mso-height-relative:margin" o:gfxdata="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" strokecolor="black [3200]" strokeweight="2pt">
+              <v:shape w14:anchorId="689AADA2" id="Прямая со стрелкой 10" o:spid="_x0000_s1026" type="#_x0000_t32" style="position:absolute;margin-left:325.05pt;margin-top:3.05pt;width:66pt;height:95.3pt;flip:y;z-index:251718656;visibility:visible;mso-wrap-style:square;mso-width-percent:0;mso-height-percent:0;mso-wrap-distance-left:9pt;mso-wrap-distance-top:0;mso-wrap-distance-right:9pt;mso-wrap-distance-bottom:0;mso-position-horizontal:absolute;mso-position-horizontal-relative:text;mso-position-vertical:absolute;mso-position-vertical-relative:text;mso-width-percent:0;mso-height-percent:0;mso-width-relative:margin;mso-height-relative:margin" o:gfxdata="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" strokecolor="black [3200]" strokeweight="2pt">
                 <v:stroke endarrow="block"/>
                 <v:shadow on="t" color="black" opacity="24903f" origin=",.5" offset="0,.55556mm"/>
               </v:shape>
@@ -1212,11 +1148,7 @@
           </mc:Choice>
           <mc:Fallback>
             <w:pict>
-              <v:shapetype w14:anchorId="3B245DF0" id="_x0000_t32" coordsize="21600,21600" o:spt="32" o:oned="t" path="m,l21600,21600e" filled="f">
-                <v:path arrowok="t" fillok="f" o:connecttype="none"/>
-                <o:lock v:ext="edit" shapetype="t"/>
-              </v:shapetype>
-              <v:shape id="Прямая со стрелкой 2" o:spid="_x0000_s1026" type="#_x0000_t32" style="position:absolute;margin-left:127.1pt;margin-top:12.25pt;width:69.45pt;height:97.35pt;flip:y;z-index:251624448;visibility:visible;mso-wrap-style:square;mso-width-percent:0;mso-height-percent:0;mso-wrap-distance-left:9pt;mso-wrap-distance-top:0;mso-wrap-distance-right:9pt;mso-wrap-distance-bottom:0;mso-position-horizontal:absolute;mso-position-horizontal-relative:text;mso-position-vertical:absolute;mso-position-vertical-relative:text;mso-width-percent:0;mso-height-percent:0;mso-width-relative:margin;mso-height-relative:margin" o:gfxdata="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" strokecolor="black [3200]" strokeweight="2pt">
+              <v:shape w14:anchorId="4F254806" id="Прямая со стрелкой 2" o:spid="_x0000_s1026" type="#_x0000_t32" style="position:absolute;margin-left:127.1pt;margin-top:12.25pt;width:69.45pt;height:97.35pt;flip:y;z-index:251624448;visibility:visible;mso-wrap-style:square;mso-width-percent:0;mso-height-percent:0;mso-wrap-distance-left:9pt;mso-wrap-distance-top:0;mso-wrap-distance-right:9pt;mso-wrap-distance-bottom:0;mso-position-horizontal:absolute;mso-position-horizontal-relative:text;mso-position-vertical:absolute;mso-position-vertical-relative:text;mso-width-percent:0;mso-height-percent:0;mso-width-relative:margin;mso-height-relative:margin" o:gfxdata="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" strokecolor="black [3200]" strokeweight="2pt">
                 <v:stroke endarrow="block"/>
                 <v:shadow on="t" color="black" opacity="24903f" origin=",.5" offset="0,.55556mm"/>
               </v:shape>
@@ -1411,7 +1343,7 @@
           </mc:Choice>
           <mc:Fallback>
             <w:pict>
-              <v:shape w14:anchorId="1CBCC793" id="Прямая со стрелкой 1" o:spid="_x0000_s1026" type="#_x0000_t32" style="position:absolute;margin-left:325.05pt;margin-top:24.35pt;width:58.6pt;height:36.85pt;z-index:251716608;visibility:visible;mso-wrap-style:square;mso-width-percent:0;mso-height-percent:0;mso-wrap-distance-left:9pt;mso-wrap-distance-top:0;mso-wrap-distance-right:9pt;mso-wrap-distance-bottom:0;mso-position-horizontal:absolute;mso-position-horizontal-relative:text;mso-position-vertical:absolute;mso-position-vertical-relative:text;mso-width-percent:0;mso-height-percent:0;mso-width-relative:margin;mso-height-relative:margin" o:gfxdata="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" strokecolor="black [3200]" strokeweight="2pt">
+              <v:shape w14:anchorId="157331EE" id="Прямая со стрелкой 1" o:spid="_x0000_s1026" type="#_x0000_t32" style="position:absolute;margin-left:325.05pt;margin-top:24.35pt;width:58.6pt;height:36.85pt;z-index:251716608;visibility:visible;mso-wrap-style:square;mso-width-percent:0;mso-height-percent:0;mso-wrap-distance-left:9pt;mso-wrap-distance-top:0;mso-wrap-distance-right:9pt;mso-wrap-distance-bottom:0;mso-position-horizontal:absolute;mso-position-horizontal-relative:text;mso-position-vertical:absolute;mso-position-vertical-relative:text;mso-width-percent:0;mso-height-percent:0;mso-width-relative:margin;mso-height-relative:margin" o:gfxdata="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" strokecolor="black [3200]" strokeweight="2pt">
                 <v:stroke endarrow="block"/>
                 <v:shadow on="t" color="black" opacity="24903f" origin=",.5" offset="0,.55556mm"/>
               </v:shape>
@@ -1651,7 +1583,7 @@
           </mc:Choice>
           <mc:Fallback>
             <w:pict>
-              <v:shape w14:anchorId="3A565EF0" id="Прямая со стрелкой 13" o:spid="_x0000_s1026" type="#_x0000_t32" style="position:absolute;margin-left:160.15pt;margin-top:18.65pt;width:36.85pt;height:89.6pt;flip:x;z-index:251724800;visibility:visible;mso-wrap-style:square;mso-width-percent:0;mso-height-percent:0;mso-wrap-distance-left:9pt;mso-wrap-distance-top:0;mso-wrap-distance-right:9pt;mso-wrap-distance-bottom:0;mso-position-horizontal:absolute;mso-position-horizontal-relative:text;mso-position-vertical:absolute;mso-position-vertical-relative:text;mso-width-percent:0;mso-height-percent:0;mso-width-relative:margin;mso-height-relative:margin" o:gfxdata="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" strokecolor="black [3200]" strokeweight="2pt">
+              <v:shape w14:anchorId="3BD8B66D" id="Прямая со стрелкой 13" o:spid="_x0000_s1026" type="#_x0000_t32" style="position:absolute;margin-left:160.15pt;margin-top:18.65pt;width:36.85pt;height:89.6pt;flip:x;z-index:251724800;visibility:visible;mso-wrap-style:square;mso-width-percent:0;mso-height-percent:0;mso-wrap-distance-left:9pt;mso-wrap-distance-top:0;mso-wrap-distance-right:9pt;mso-wrap-distance-bottom:0;mso-position-horizontal:absolute;mso-position-horizontal-relative:text;mso-position-vertical:absolute;mso-position-vertical-relative:text;mso-width-percent:0;mso-height-percent:0;mso-width-relative:margin;mso-height-relative:margin" o:gfxdata="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" strokecolor="black [3200]" strokeweight="2pt">
                 <v:stroke endarrow="block"/>
                 <v:shadow on="t" color="black" opacity="24903f" origin=",.5" offset="0,.55556mm"/>
               </v:shape>
@@ -1725,7 +1657,7 @@
           </mc:Choice>
           <mc:Fallback>
             <w:pict>
-              <v:shape w14:anchorId="1C9D80D8" id="Прямая со стрелкой 12" o:spid="_x0000_s1026" type="#_x0000_t32" style="position:absolute;margin-left:554.45pt;margin-top:10.25pt;width:48.2pt;height:48.55pt;flip:y;z-index:251722752;visibility:visible;mso-wrap-style:square;mso-width-percent:0;mso-height-percent:0;mso-wrap-distance-left:9pt;mso-wrap-distance-top:0;mso-wrap-distance-right:9pt;mso-wrap-distance-bottom:0;mso-position-horizontal:absolute;mso-position-horizontal-relative:text;mso-position-vertical:absolute;mso-position-vertical-relative:text;mso-width-percent:0;mso-height-percent:0;mso-width-relative:margin;mso-height-relative:margin" o:gfxdata="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" strokecolor="black [3200]" strokeweight="2pt">
+              <v:shape w14:anchorId="0F2E1F55" id="Прямая со стрелкой 12" o:spid="_x0000_s1026" type="#_x0000_t32" style="position:absolute;margin-left:554.45pt;margin-top:10.25pt;width:48.2pt;height:48.55pt;flip:y;z-index:251722752;visibility:visible;mso-wrap-style:square;mso-width-percent:0;mso-height-percent:0;mso-wrap-distance-left:9pt;mso-wrap-distance-top:0;mso-wrap-distance-right:9pt;mso-wrap-distance-bottom:0;mso-position-horizontal:absolute;mso-position-horizontal-relative:text;mso-position-vertical:absolute;mso-position-vertical-relative:text;mso-width-percent:0;mso-height-percent:0;mso-width-relative:margin;mso-height-relative:margin" o:gfxdata="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" strokecolor="black [3200]" strokeweight="2pt">
                 <v:stroke endarrow="block"/>
                 <v:shadow on="t" color="black" opacity="24903f" origin=",.5" offset="0,.55556mm"/>
               </v:shape>
@@ -1799,7 +1731,7 @@
           </mc:Choice>
           <mc:Fallback>
             <w:pict>
-              <v:shape w14:anchorId="214960DC" id="Прямая со стрелкой 11" o:spid="_x0000_s1026" type="#_x0000_t32" style="position:absolute;margin-left:554.45pt;margin-top:3.6pt;width:48.2pt;height:30.15pt;flip:y;z-index:251720704;visibility:visible;mso-wrap-style:square;mso-width-percent:0;mso-height-percent:0;mso-wrap-distance-left:9pt;mso-wrap-distance-top:0;mso-wrap-distance-right:9pt;mso-wrap-distance-bottom:0;mso-position-horizontal:absolute;mso-position-horizontal-relative:text;mso-position-vertical:absolute;mso-position-vertical-relative:text;mso-width-percent:0;mso-height-percent:0;mso-width-relative:margin;mso-height-relative:margin" o:gfxdata="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" strokecolor="black [3200]" strokeweight="2pt">
+              <v:shape w14:anchorId="077BCD28" id="Прямая со стрелкой 11" o:spid="_x0000_s1026" type="#_x0000_t32" style="position:absolute;margin-left:554.45pt;margin-top:3.6pt;width:48.2pt;height:30.15pt;flip:y;z-index:251720704;visibility:visible;mso-wrap-style:square;mso-width-percent:0;mso-height-percent:0;mso-wrap-distance-left:9pt;mso-wrap-distance-top:0;mso-wrap-distance-right:9pt;mso-wrap-distance-bottom:0;mso-position-horizontal:absolute;mso-position-horizontal-relative:text;mso-position-vertical:absolute;mso-position-vertical-relative:text;mso-width-percent:0;mso-height-percent:0;mso-width-relative:margin;mso-height-relative:margin" o:gfxdata="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" strokecolor="black [3200]" strokeweight="2pt">
                 <v:stroke endarrow="block"/>
                 <v:shadow on="t" color="black" opacity="24903f" origin=",.5" offset="0,.55556mm"/>
               </v:shape>
@@ -1937,8 +1869,6 @@
           <w:lang w:val="en-US"/>
         </w:rPr>
       </w:pPr>
-      <w:bookmarkStart w:id="0" w:name="_GoBack"/>
-      <w:bookmarkEnd w:id="0"/>
     </w:p>
     <w:p>
       <w:pPr>

</xml_diff>